<commit_message>
Format fixes and update report
</commit_message>
<xml_diff>
--- a/02_Report.docx
+++ b/02_Report.docx
@@ -1,6 +1,6 @@
 
 <file path=word/document.xml><?xml version="1.0" encoding="utf-8"?>
-<w:document xmlns:wpc="http://schemas.microsoft.com/office/word/2010/wordprocessingCanvas" xmlns:cx="http://schemas.microsoft.com/office/drawing/2014/chartex" xmlns:cx1="http://schemas.microsoft.com/office/drawing/2015/9/8/chartex" xmlns:mc="http://schemas.openxmlformats.org/markup-compatibility/2006" xmlns:o="urn:schemas-microsoft-com:office:office" xmlns:r="http://schemas.openxmlformats.org/officeDocument/2006/relationships" xmlns:m="http://schemas.openxmlformats.org/officeDocument/2006/math" xmlns:v="urn:schemas-microsoft-com:vml" xmlns:wp14="http://schemas.microsoft.com/office/word/2010/wordprocessingDrawing" xmlns:wp="http://schemas.openxmlformats.org/drawingml/2006/wordprocessingDrawing" xmlns:w10="urn:schemas-microsoft-com:office:word" xmlns:w="http://schemas.openxmlformats.org/wordprocessingml/2006/main" xmlns:w14="http://schemas.microsoft.com/office/word/2010/wordml" xmlns:w15="http://schemas.microsoft.com/office/word/2012/wordml" xmlns:w16se="http://schemas.microsoft.com/office/word/2015/wordml/symex" xmlns:wpg="http://schemas.microsoft.com/office/word/2010/wordprocessingGroup" xmlns:wpi="http://schemas.microsoft.com/office/word/2010/wordprocessingInk" xmlns:wne="http://schemas.microsoft.com/office/word/2006/wordml" xmlns:wps="http://schemas.microsoft.com/office/word/2010/wordprocessingShape" mc:Ignorable="w14 w15 w16se wp14">
+<w:document xmlns:wpc="http://schemas.microsoft.com/office/word/2010/wordprocessingCanvas" xmlns:cx="http://schemas.microsoft.com/office/drawing/2014/chartex" xmlns:cx1="http://schemas.microsoft.com/office/drawing/2015/9/8/chartex" xmlns:cx2="http://schemas.microsoft.com/office/drawing/2015/10/21/chartex" xmlns:cx3="http://schemas.microsoft.com/office/drawing/2016/5/9/chartex" xmlns:cx4="http://schemas.microsoft.com/office/drawing/2016/5/10/chartex" xmlns:cx5="http://schemas.microsoft.com/office/drawing/2016/5/11/chartex" xmlns:cx6="http://schemas.microsoft.com/office/drawing/2016/5/12/chartex" xmlns:cx7="http://schemas.microsoft.com/office/drawing/2016/5/13/chartex" xmlns:cx8="http://schemas.microsoft.com/office/drawing/2016/5/14/chartex" xmlns:mc="http://schemas.openxmlformats.org/markup-compatibility/2006" xmlns:aink="http://schemas.microsoft.com/office/drawing/2016/ink" xmlns:am3d="http://schemas.microsoft.com/office/drawing/2017/model3d" xmlns:o="urn:schemas-microsoft-com:office:office" xmlns:r="http://schemas.openxmlformats.org/officeDocument/2006/relationships" xmlns:m="http://schemas.openxmlformats.org/officeDocument/2006/math" xmlns:v="urn:schemas-microsoft-com:vml" xmlns:wp14="http://schemas.microsoft.com/office/word/2010/wordprocessingDrawing" xmlns:wp="http://schemas.openxmlformats.org/drawingml/2006/wordprocessingDrawing" xmlns:w10="urn:schemas-microsoft-com:office:word" xmlns:w="http://schemas.openxmlformats.org/wordprocessingml/2006/main" xmlns:w14="http://schemas.microsoft.com/office/word/2010/wordml" xmlns:w15="http://schemas.microsoft.com/office/word/2012/wordml" xmlns:w16cex="http://schemas.microsoft.com/office/word/2018/wordml/cex" xmlns:w16cid="http://schemas.microsoft.com/office/word/2016/wordml/cid" xmlns:w16="http://schemas.microsoft.com/office/word/2018/wordml" xmlns:w16sdtdh="http://schemas.microsoft.com/office/word/2020/wordml/sdtdatahash" xmlns:w16se="http://schemas.microsoft.com/office/word/2015/wordml/symex" xmlns:wpg="http://schemas.microsoft.com/office/word/2010/wordprocessingGroup" xmlns:wpi="http://schemas.microsoft.com/office/word/2010/wordprocessingInk" xmlns:wne="http://schemas.microsoft.com/office/word/2006/wordml" xmlns:wps="http://schemas.microsoft.com/office/word/2010/wordprocessingShape" mc:Ignorable="w14 w15 w16se w16cid w16 w16cex w16sdtdh wp14">
   <w:body>
     <w:p>
       <w:pPr>
@@ -560,13 +560,7 @@
         <w:rPr>
           <w:szCs w:val="24"/>
         </w:rPr>
-        <w:t xml:space="preserve"> – </w:t>
-      </w:r>
-      <w:r>
-        <w:rPr>
-          <w:szCs w:val="24"/>
-        </w:rPr>
-        <w:t xml:space="preserve">большое простое число,  </w:t>
+        <w:t xml:space="preserve"> – большое простое число,  </w:t>
       </w:r>
       <m:oMath>
         <m:r>
@@ -601,19 +595,7 @@
         <w:rPr>
           <w:szCs w:val="24"/>
         </w:rPr>
-        <w:t xml:space="preserve">большое </w:t>
-      </w:r>
-      <w:r>
-        <w:rPr>
-          <w:szCs w:val="24"/>
-        </w:rPr>
-        <w:t>простое число</w:t>
-      </w:r>
-      <w:r>
-        <w:rPr>
-          <w:szCs w:val="24"/>
-        </w:rPr>
-        <w:t xml:space="preserve"> (делитель </w:t>
+        <w:t xml:space="preserve">большое простое число (делитель </w:t>
       </w:r>
       <m:oMath>
         <m:r>
@@ -829,14 +811,7 @@
             <w:rFonts w:ascii="Cambria Math" w:eastAsiaTheme="minorEastAsia" w:hAnsi="Cambria Math"/>
             <w:szCs w:val="24"/>
           </w:rPr>
-          <m:t>X</m:t>
-        </m:r>
-        <m:r>
-          <w:rPr>
-            <w:rFonts w:ascii="Cambria Math" w:eastAsiaTheme="minorEastAsia" w:hAnsi="Cambria Math"/>
-            <w:szCs w:val="24"/>
-          </w:rPr>
-          <m:t>=</m:t>
+          <m:t>X=</m:t>
         </m:r>
         <m:sSup>
           <m:sSupPr>
@@ -945,14 +920,7 @@
             <w:rFonts w:ascii="Cambria Math" w:eastAsiaTheme="minorEastAsia" w:hAnsi="Cambria Math"/>
             <w:szCs w:val="24"/>
           </w:rPr>
-          <m:t>y</m:t>
-        </m:r>
-        <m:r>
-          <w:rPr>
-            <w:rFonts w:ascii="Cambria Math" w:eastAsiaTheme="minorEastAsia" w:hAnsi="Cambria Math"/>
-            <w:szCs w:val="24"/>
-          </w:rPr>
-          <m:t>∈</m:t>
+          <m:t>y∈</m:t>
         </m:r>
         <m:sSubSup>
           <m:sSubSupPr>
@@ -1036,14 +1004,7 @@
             <w:rFonts w:ascii="Cambria Math" w:eastAsiaTheme="minorEastAsia" w:hAnsi="Cambria Math"/>
             <w:szCs w:val="24"/>
           </w:rPr>
-          <m:t>Y</m:t>
-        </m:r>
-        <m:r>
-          <w:rPr>
-            <w:rFonts w:ascii="Cambria Math" w:eastAsiaTheme="minorEastAsia" w:hAnsi="Cambria Math"/>
-            <w:szCs w:val="24"/>
-          </w:rPr>
-          <m:t>=</m:t>
+          <m:t>Y=</m:t>
         </m:r>
         <m:sSup>
           <m:sSupPr>
@@ -1443,7 +1404,6 @@
           <w:rPr>
             <w:rFonts w:ascii="Cambria Math" w:eastAsiaTheme="minorEastAsia" w:hAnsi="Cambria Math"/>
             <w:szCs w:val="24"/>
-            <w:lang w:val="en-US"/>
           </w:rPr>
           <m:t>=</m:t>
         </m:r>
@@ -1472,14 +1432,7 @@
                 <w:rFonts w:ascii="Cambria Math" w:eastAsiaTheme="minorEastAsia" w:hAnsi="Cambria Math"/>
                 <w:szCs w:val="24"/>
               </w:rPr>
-              <m:t>x</m:t>
-            </m:r>
-            <m:r>
-              <w:rPr>
-                <w:rFonts w:ascii="Cambria Math" w:eastAsiaTheme="minorEastAsia" w:hAnsi="Cambria Math"/>
-                <w:szCs w:val="24"/>
-              </w:rPr>
-              <m:t>y</m:t>
+              <m:t>xy</m:t>
             </m:r>
           </m:sup>
         </m:sSup>
@@ -1498,14 +1451,7 @@
             <w:rFonts w:ascii="Cambria Math" w:eastAsiaTheme="minorEastAsia" w:hAnsi="Cambria Math"/>
             <w:szCs w:val="24"/>
           </w:rPr>
-          <m:t xml:space="preserve"> p</m:t>
-        </m:r>
-        <m:r>
-          <w:rPr>
-            <w:rFonts w:ascii="Cambria Math" w:eastAsiaTheme="minorEastAsia" w:hAnsi="Cambria Math"/>
-            <w:szCs w:val="24"/>
-          </w:rPr>
-          <m:t>.</m:t>
+          <m:t xml:space="preserve"> p.</m:t>
         </m:r>
       </m:oMath>
     </w:p>
@@ -1517,8 +1463,18 @@
         <w:rPr>
           <w:rFonts w:eastAsiaTheme="minorEastAsia"/>
           <w:szCs w:val="24"/>
+        </w:rPr>
+      </w:pPr>
+    </w:p>
+    <w:p>
+      <w:pPr>
+        <w:spacing w:after="0"/>
+        <w:ind w:firstLine="284"/>
+        <w:jc w:val="both"/>
+        <w:rPr>
+          <w:rFonts w:eastAsiaTheme="minorEastAsia"/>
+          <w:szCs w:val="24"/>
           <w:u w:val="single"/>
-          <w:lang w:val="en-US"/>
         </w:rPr>
       </w:pPr>
       <w:r>
@@ -1711,14 +1667,7 @@
           <w:rFonts w:eastAsiaTheme="minorEastAsia"/>
           <w:szCs w:val="24"/>
         </w:rPr>
-        <w:t>,</w:t>
-      </w:r>
-      <w:r>
-        <w:rPr>
-          <w:rFonts w:eastAsiaTheme="minorEastAsia"/>
-          <w:szCs w:val="24"/>
-        </w:rPr>
-        <w:t xml:space="preserve"> пока </w:t>
+        <w:t xml:space="preserve">, пока </w:t>
       </w:r>
       <m:oMath>
         <m:r>
@@ -1849,13 +1798,7 @@
         <w:rPr>
           <w:szCs w:val="24"/>
         </w:rPr>
-        <w:t>– случайное целое число</w:t>
-      </w:r>
-      <w:r>
-        <w:rPr>
-          <w:szCs w:val="24"/>
-        </w:rPr>
-        <w:t xml:space="preserve"> из промежутка </w:t>
+        <w:t xml:space="preserve">– случайное целое число из промежутка </w:t>
       </w:r>
       <m:oMath>
         <m:r>
@@ -1886,7 +1829,21 @@
           <w:rFonts w:eastAsiaTheme="minorEastAsia"/>
           <w:szCs w:val="24"/>
         </w:rPr>
-        <w:t xml:space="preserve">, до тех пор пока выполняется условие </w:t>
+        <w:t xml:space="preserve">, </w:t>
+      </w:r>
+      <w:r>
+        <w:rPr>
+          <w:rFonts w:eastAsiaTheme="minorEastAsia"/>
+          <w:szCs w:val="24"/>
+        </w:rPr>
+        <w:t>до тех пор, пока</w:t>
+      </w:r>
+      <w:r>
+        <w:rPr>
+          <w:rFonts w:eastAsiaTheme="minorEastAsia"/>
+          <w:szCs w:val="24"/>
+        </w:rPr>
+        <w:t xml:space="preserve"> выполняется условие </w:t>
       </w:r>
       <m:oMath>
         <m:r>
@@ -1904,6 +1861,17 @@
         </w:rPr>
         <w:t>.</w:t>
       </w:r>
+    </w:p>
+    <w:p>
+      <w:pPr>
+        <w:spacing w:after="0"/>
+        <w:ind w:left="349"/>
+        <w:jc w:val="both"/>
+        <w:rPr>
+          <w:rFonts w:eastAsiaTheme="minorEastAsia"/>
+          <w:szCs w:val="24"/>
+        </w:rPr>
+      </w:pPr>
     </w:p>
     <w:p>
       <w:pPr>
@@ -2168,76 +2136,78 @@
           <w:szCs w:val="40"/>
         </w:rPr>
       </w:pPr>
-      <w:r>
+    </w:p>
+    <w:p>
+      <w:pPr>
+        <w:jc w:val="center"/>
         <w:rPr>
           <w:sz w:val="40"/>
           <w:szCs w:val="40"/>
         </w:rPr>
-        <w:t>Примеры кода программ</w:t>
-      </w:r>
-      <w:r>
+      </w:pPr>
+    </w:p>
+    <w:p>
+      <w:pPr>
+        <w:jc w:val="center"/>
         <w:rPr>
           <w:sz w:val="40"/>
           <w:szCs w:val="40"/>
         </w:rPr>
+      </w:pPr>
+    </w:p>
+    <w:p>
+      <w:pPr>
+        <w:jc w:val="center"/>
+        <w:rPr>
+          <w:sz w:val="40"/>
+          <w:szCs w:val="40"/>
+        </w:rPr>
+      </w:pPr>
+    </w:p>
+    <w:p>
+      <w:pPr>
+        <w:jc w:val="center"/>
+        <w:rPr>
+          <w:sz w:val="40"/>
+          <w:szCs w:val="40"/>
+        </w:rPr>
+      </w:pPr>
+    </w:p>
+    <w:p>
+      <w:pPr>
+        <w:jc w:val="center"/>
+        <w:rPr>
+          <w:sz w:val="40"/>
+          <w:szCs w:val="40"/>
+        </w:rPr>
+      </w:pPr>
+      <w:r>
+        <w:rPr>
+          <w:sz w:val="40"/>
+          <w:szCs w:val="40"/>
+        </w:rPr>
+        <w:t>Примеры кода программ</w:t>
+      </w:r>
+      <w:r>
+        <w:rPr>
+          <w:sz w:val="40"/>
+          <w:szCs w:val="40"/>
+        </w:rPr>
         <w:t>ы</w:t>
       </w:r>
-      <w:bookmarkStart w:id="0" w:name="_GoBack"/>
-      <w:bookmarkEnd w:id="0"/>
-    </w:p>
-    <w:p>
-      <w:pPr>
-        <w:rPr>
-          <w:sz w:val="32"/>
-          <w:szCs w:val="32"/>
-        </w:rPr>
-      </w:pPr>
-    </w:p>
-    <w:p>
-      <w:pPr>
-        <w:rPr>
-          <w:sz w:val="32"/>
-          <w:szCs w:val="32"/>
-        </w:rPr>
-      </w:pPr>
-    </w:p>
-    <w:p>
-      <w:pPr>
-        <w:rPr>
-          <w:sz w:val="32"/>
-          <w:szCs w:val="32"/>
-        </w:rPr>
-      </w:pPr>
-    </w:p>
-    <w:p>
-      <w:pPr>
-        <w:rPr>
-          <w:sz w:val="32"/>
-          <w:szCs w:val="32"/>
-        </w:rPr>
-      </w:pPr>
-    </w:p>
-    <w:p>
-      <w:pPr>
-        <w:rPr>
-          <w:sz w:val="32"/>
-          <w:szCs w:val="32"/>
-        </w:rPr>
-      </w:pPr>
-    </w:p>
-    <w:p>
-      <w:pPr>
-        <w:rPr>
-          <w:sz w:val="32"/>
-          <w:szCs w:val="32"/>
-        </w:rPr>
-      </w:pPr>
-      <w:r>
-        <w:rPr>
-          <w:sz w:val="32"/>
-          <w:szCs w:val="32"/>
-        </w:rPr>
-        <w:lastRenderedPageBreak/>
+    </w:p>
+    <w:p>
+      <w:pPr>
+        <w:rPr>
+          <w:sz w:val="32"/>
+          <w:szCs w:val="32"/>
+        </w:rPr>
+      </w:pPr>
+      <w:r>
+        <w:rPr>
+          <w:sz w:val="32"/>
+          <w:szCs w:val="32"/>
+        </w:rPr>
         <w:t>Тест Рабина-Миллера на простое число:</w:t>
       </w:r>
     </w:p>
@@ -2716,13 +2686,12 @@
       <w:r>
         <w:rPr>
           <w:noProof/>
-          <w:lang w:eastAsia="ru-RU"/>
         </w:rPr>
         <w:drawing>
-          <wp:inline distT="0" distB="0" distL="0" distR="0" wp14:anchorId="4256464F" wp14:editId="3A938AB6">
-            <wp:extent cx="5940425" cy="4409440"/>
+          <wp:inline distT="0" distB="0" distL="0" distR="0" wp14:anchorId="7790262E" wp14:editId="21B20442">
+            <wp:extent cx="5940425" cy="3853180"/>
             <wp:effectExtent l="0" t="0" r="3175" b="0"/>
-            <wp:docPr id="3" name="Рисунок 3"/>
+            <wp:docPr id="8" name="Рисунок 8"/>
             <wp:cNvGraphicFramePr>
               <a:graphicFrameLocks xmlns:a="http://schemas.openxmlformats.org/drawingml/2006/main" noChangeAspect="1"/>
             </wp:cNvGraphicFramePr>
@@ -2742,7 +2711,7 @@
                   <pic:spPr>
                     <a:xfrm>
                       <a:off x="0" y="0"/>
-                      <a:ext cx="5940425" cy="4409440"/>
+                      <a:ext cx="5940425" cy="3853180"/>
                     </a:xfrm>
                     <a:prstGeom prst="rect">
                       <a:avLst/>
@@ -2865,24 +2834,34 @@
           <w:szCs w:val="32"/>
         </w:rPr>
       </w:pPr>
+    </w:p>
+    <w:p>
+      <w:pPr>
+        <w:rPr>
+          <w:sz w:val="32"/>
+          <w:szCs w:val="32"/>
+        </w:rPr>
+      </w:pPr>
+    </w:p>
+    <w:p>
+      <w:pPr>
+        <w:rPr>
+          <w:sz w:val="32"/>
+          <w:szCs w:val="32"/>
+        </w:rPr>
+      </w:pPr>
       <w:r>
         <w:rPr>
           <w:sz w:val="32"/>
           <w:szCs w:val="32"/>
         </w:rPr>
         <w:lastRenderedPageBreak/>
-        <w:t>Получение общего секретного ключа</w:t>
-      </w:r>
-      <w:r>
-        <w:rPr>
-          <w:sz w:val="32"/>
-          <w:szCs w:val="32"/>
-        </w:rPr>
-        <w:t>:</w:t>
-      </w:r>
-    </w:p>
-    <w:p>
-      <w:pPr>
+        <w:t>Получение общего секретного ключа:</w:t>
+      </w:r>
+    </w:p>
+    <w:p>
+      <w:pPr>
+        <w:jc w:val="center"/>
         <w:rPr>
           <w:sz w:val="32"/>
           <w:szCs w:val="32"/>
@@ -2891,13 +2870,12 @@
       <w:r>
         <w:rPr>
           <w:noProof/>
-          <w:lang w:eastAsia="ru-RU"/>
         </w:rPr>
         <w:drawing>
-          <wp:inline distT="0" distB="0" distL="0" distR="0" wp14:anchorId="3DD95997" wp14:editId="0B4640F5">
-            <wp:extent cx="5940425" cy="3933190"/>
+          <wp:inline distT="0" distB="0" distL="0" distR="0" wp14:anchorId="1FEE26B0" wp14:editId="75F510BC">
+            <wp:extent cx="5940425" cy="3587750"/>
             <wp:effectExtent l="0" t="0" r="3175" b="0"/>
-            <wp:docPr id="13" name="Рисунок 13"/>
+            <wp:docPr id="7" name="Рисунок 7"/>
             <wp:cNvGraphicFramePr>
               <a:graphicFrameLocks xmlns:a="http://schemas.openxmlformats.org/drawingml/2006/main" noChangeAspect="1"/>
             </wp:cNvGraphicFramePr>
@@ -2917,7 +2895,7 @@
                   <pic:spPr>
                     <a:xfrm>
                       <a:off x="0" y="0"/>
-                      <a:ext cx="5940425" cy="3933190"/>
+                      <a:ext cx="5940425" cy="3587750"/>
                     </a:xfrm>
                     <a:prstGeom prst="rect">
                       <a:avLst/>
@@ -2973,48 +2951,39 @@
           <w:sz w:val="24"/>
           <w:szCs w:val="24"/>
         </w:rPr>
-        <w:t xml:space="preserve">Примеры работы программы для сообщения </w:t>
+        <w:t xml:space="preserve">Примеры работы программы </w:t>
       </w:r>
       <w:r>
         <w:rPr>
           <w:sz w:val="24"/>
           <w:szCs w:val="24"/>
-          <w:lang w:val="en-US"/>
-        </w:rPr>
-        <w:t>M</w:t>
+        </w:rPr>
+        <w:t xml:space="preserve">при </w:t>
       </w:r>
       <w:r>
         <w:rPr>
           <w:sz w:val="24"/>
           <w:szCs w:val="24"/>
         </w:rPr>
-        <w:t xml:space="preserve"> = </w:t>
-      </w:r>
-      <w:r>
+        <w:t>максимальной длине чисел в 25 символов и количестве проверок в тесте Рабина-Миллера равном 100:</w:t>
+      </w:r>
+    </w:p>
+    <w:p>
+      <w:pPr>
         <w:rPr>
           <w:sz w:val="24"/>
           <w:szCs w:val="24"/>
         </w:rPr>
-        <w:t>123456789, максимальной длине чисел в 25 символов и количестве проверок в тесте Рабина-Миллера равном 100:</w:t>
-      </w:r>
-    </w:p>
-    <w:p>
-      <w:pPr>
-        <w:rPr>
-          <w:sz w:val="24"/>
-          <w:szCs w:val="24"/>
-        </w:rPr>
       </w:pPr>
       <w:r>
         <w:rPr>
           <w:noProof/>
-          <w:lang w:eastAsia="ru-RU"/>
         </w:rPr>
         <w:drawing>
-          <wp:inline distT="0" distB="0" distL="0" distR="0" wp14:anchorId="59A1E7C9" wp14:editId="2140C7A3">
-            <wp:extent cx="5940425" cy="1336675"/>
+          <wp:inline distT="0" distB="0" distL="0" distR="0" wp14:anchorId="4C9F82F0" wp14:editId="6D6F2F9F">
+            <wp:extent cx="5940425" cy="1015365"/>
             <wp:effectExtent l="0" t="0" r="3175" b="0"/>
-            <wp:docPr id="9" name="Рисунок 9"/>
+            <wp:docPr id="14" name="Рисунок 14"/>
             <wp:cNvGraphicFramePr>
               <a:graphicFrameLocks xmlns:a="http://schemas.openxmlformats.org/drawingml/2006/main" noChangeAspect="1"/>
             </wp:cNvGraphicFramePr>
@@ -3034,7 +3003,7 @@
                   <pic:spPr>
                     <a:xfrm>
                       <a:off x="0" y="0"/>
-                      <a:ext cx="5940425" cy="1336675"/>
+                      <a:ext cx="5940425" cy="1015365"/>
                     </a:xfrm>
                     <a:prstGeom prst="rect">
                       <a:avLst/>
@@ -3057,13 +3026,12 @@
       <w:r>
         <w:rPr>
           <w:noProof/>
-          <w:lang w:eastAsia="ru-RU"/>
         </w:rPr>
         <w:drawing>
-          <wp:inline distT="0" distB="0" distL="0" distR="0" wp14:anchorId="47E3A2F0" wp14:editId="12AFB058">
-            <wp:extent cx="5940425" cy="1347470"/>
-            <wp:effectExtent l="0" t="0" r="3175" b="5080"/>
-            <wp:docPr id="10" name="Рисунок 10"/>
+          <wp:inline distT="0" distB="0" distL="0" distR="0" wp14:anchorId="30C2D0AF" wp14:editId="57BACA5D">
+            <wp:extent cx="5940425" cy="1047750"/>
+            <wp:effectExtent l="0" t="0" r="3175" b="0"/>
+            <wp:docPr id="15" name="Рисунок 15"/>
             <wp:cNvGraphicFramePr>
               <a:graphicFrameLocks xmlns:a="http://schemas.openxmlformats.org/drawingml/2006/main" noChangeAspect="1"/>
             </wp:cNvGraphicFramePr>
@@ -3083,7 +3051,7 @@
                   <pic:spPr>
                     <a:xfrm>
                       <a:off x="0" y="0"/>
-                      <a:ext cx="5940425" cy="1347470"/>
+                      <a:ext cx="5940425" cy="1047750"/>
                     </a:xfrm>
                     <a:prstGeom prst="rect">
                       <a:avLst/>
@@ -3101,19 +3069,17 @@
         <w:rPr>
           <w:sz w:val="24"/>
           <w:szCs w:val="24"/>
-          <w:lang w:val="en-US"/>
         </w:rPr>
       </w:pPr>
       <w:r>
         <w:rPr>
           <w:noProof/>
-          <w:lang w:eastAsia="ru-RU"/>
         </w:rPr>
         <w:drawing>
-          <wp:inline distT="0" distB="0" distL="0" distR="0" wp14:anchorId="0D694247" wp14:editId="58D03ABD">
-            <wp:extent cx="5940425" cy="1327785"/>
-            <wp:effectExtent l="0" t="0" r="3175" b="5715"/>
-            <wp:docPr id="11" name="Рисунок 11"/>
+          <wp:inline distT="0" distB="0" distL="0" distR="0" wp14:anchorId="105BCDC8" wp14:editId="3C786750">
+            <wp:extent cx="5940425" cy="1047115"/>
+            <wp:effectExtent l="0" t="0" r="3175" b="635"/>
+            <wp:docPr id="16" name="Рисунок 16"/>
             <wp:cNvGraphicFramePr>
               <a:graphicFrameLocks xmlns:a="http://schemas.openxmlformats.org/drawingml/2006/main" noChangeAspect="1"/>
             </wp:cNvGraphicFramePr>
@@ -3133,7 +3099,7 @@
                   <pic:spPr>
                     <a:xfrm>
                       <a:off x="0" y="0"/>
-                      <a:ext cx="5940425" cy="1327785"/>
+                      <a:ext cx="5940425" cy="1047115"/>
                     </a:xfrm>
                     <a:prstGeom prst="rect">
                       <a:avLst/>
@@ -3145,6 +3111,23 @@
           </wp:inline>
         </w:drawing>
       </w:r>
+    </w:p>
+    <w:p>
+      <w:pPr>
+        <w:rPr>
+          <w:sz w:val="24"/>
+          <w:szCs w:val="24"/>
+        </w:rPr>
+      </w:pPr>
+    </w:p>
+    <w:p>
+      <w:pPr>
+        <w:rPr>
+          <w:sz w:val="24"/>
+          <w:szCs w:val="24"/>
+          <w:lang w:val="en-US"/>
+        </w:rPr>
+      </w:pPr>
     </w:p>
     <w:sectPr>
       <w:pgSz w:w="11906" w:h="16838"/>
@@ -3157,7 +3140,7 @@
 </file>
 
 <file path=word/numbering.xml><?xml version="1.0" encoding="utf-8"?>
-<w:numbering xmlns:wpc="http://schemas.microsoft.com/office/word/2010/wordprocessingCanvas" xmlns:cx="http://schemas.microsoft.com/office/drawing/2014/chartex" xmlns:cx1="http://schemas.microsoft.com/office/drawing/2015/9/8/chartex" xmlns:mc="http://schemas.openxmlformats.org/markup-compatibility/2006" xmlns:o="urn:schemas-microsoft-com:office:office" xmlns:r="http://schemas.openxmlformats.org/officeDocument/2006/relationships" xmlns:m="http://schemas.openxmlformats.org/officeDocument/2006/math" xmlns:v="urn:schemas-microsoft-com:vml" xmlns:wp14="http://schemas.microsoft.com/office/word/2010/wordprocessingDrawing" xmlns:wp="http://schemas.openxmlformats.org/drawingml/2006/wordprocessingDrawing" xmlns:w10="urn:schemas-microsoft-com:office:word" xmlns:w="http://schemas.openxmlformats.org/wordprocessingml/2006/main" xmlns:w14="http://schemas.microsoft.com/office/word/2010/wordml" xmlns:w15="http://schemas.microsoft.com/office/word/2012/wordml" xmlns:w16se="http://schemas.microsoft.com/office/word/2015/wordml/symex" xmlns:wpg="http://schemas.microsoft.com/office/word/2010/wordprocessingGroup" xmlns:wpi="http://schemas.microsoft.com/office/word/2010/wordprocessingInk" xmlns:wne="http://schemas.microsoft.com/office/word/2006/wordml" xmlns:wps="http://schemas.microsoft.com/office/word/2010/wordprocessingShape" mc:Ignorable="w14 w15 w16se wp14">
+<w:numbering xmlns:wpc="http://schemas.microsoft.com/office/word/2010/wordprocessingCanvas" xmlns:cx="http://schemas.microsoft.com/office/drawing/2014/chartex" xmlns:cx1="http://schemas.microsoft.com/office/drawing/2015/9/8/chartex" xmlns:cx2="http://schemas.microsoft.com/office/drawing/2015/10/21/chartex" xmlns:cx3="http://schemas.microsoft.com/office/drawing/2016/5/9/chartex" xmlns:cx4="http://schemas.microsoft.com/office/drawing/2016/5/10/chartex" xmlns:cx5="http://schemas.microsoft.com/office/drawing/2016/5/11/chartex" xmlns:cx6="http://schemas.microsoft.com/office/drawing/2016/5/12/chartex" xmlns:cx7="http://schemas.microsoft.com/office/drawing/2016/5/13/chartex" xmlns:cx8="http://schemas.microsoft.com/office/drawing/2016/5/14/chartex" xmlns:mc="http://schemas.openxmlformats.org/markup-compatibility/2006" xmlns:aink="http://schemas.microsoft.com/office/drawing/2016/ink" xmlns:am3d="http://schemas.microsoft.com/office/drawing/2017/model3d" xmlns:o="urn:schemas-microsoft-com:office:office" xmlns:r="http://schemas.openxmlformats.org/officeDocument/2006/relationships" xmlns:m="http://schemas.openxmlformats.org/officeDocument/2006/math" xmlns:v="urn:schemas-microsoft-com:vml" xmlns:wp14="http://schemas.microsoft.com/office/word/2010/wordprocessingDrawing" xmlns:wp="http://schemas.openxmlformats.org/drawingml/2006/wordprocessingDrawing" xmlns:w10="urn:schemas-microsoft-com:office:word" xmlns:w="http://schemas.openxmlformats.org/wordprocessingml/2006/main" xmlns:w14="http://schemas.microsoft.com/office/word/2010/wordml" xmlns:w15="http://schemas.microsoft.com/office/word/2012/wordml" xmlns:w16cex="http://schemas.microsoft.com/office/word/2018/wordml/cex" xmlns:w16cid="http://schemas.microsoft.com/office/word/2016/wordml/cid" xmlns:w16="http://schemas.microsoft.com/office/word/2018/wordml" xmlns:w16sdtdh="http://schemas.microsoft.com/office/word/2020/wordml/sdtdatahash" xmlns:w16se="http://schemas.microsoft.com/office/word/2015/wordml/symex" xmlns:wpg="http://schemas.microsoft.com/office/word/2010/wordprocessingGroup" xmlns:wpi="http://schemas.microsoft.com/office/word/2010/wordprocessingInk" xmlns:wne="http://schemas.microsoft.com/office/word/2006/wordml" xmlns:wps="http://schemas.microsoft.com/office/word/2010/wordprocessingShape" mc:Ignorable="w14 w15 w16se w16cid w16 w16cex w16sdtdh wp14">
   <w:abstractNum w:abstractNumId="0" w15:restartNumberingAfterBreak="0">
     <w:nsid w:val="08374B6D"/>
     <w:multiLevelType w:val="hybridMultilevel"/>
@@ -3880,7 +3863,7 @@
 </file>
 
 <file path=word/styles.xml><?xml version="1.0" encoding="utf-8"?>
-<w:styles xmlns:mc="http://schemas.openxmlformats.org/markup-compatibility/2006" xmlns:r="http://schemas.openxmlformats.org/officeDocument/2006/relationships" xmlns:w="http://schemas.openxmlformats.org/wordprocessingml/2006/main" xmlns:w14="http://schemas.microsoft.com/office/word/2010/wordml" xmlns:w15="http://schemas.microsoft.com/office/word/2012/wordml" xmlns:w16se="http://schemas.microsoft.com/office/word/2015/wordml/symex" mc:Ignorable="w14 w15 w16se">
+<w:styles xmlns:mc="http://schemas.openxmlformats.org/markup-compatibility/2006" xmlns:r="http://schemas.openxmlformats.org/officeDocument/2006/relationships" xmlns:w="http://schemas.openxmlformats.org/wordprocessingml/2006/main" xmlns:w14="http://schemas.microsoft.com/office/word/2010/wordml" xmlns:w15="http://schemas.microsoft.com/office/word/2012/wordml" xmlns:w16cex="http://schemas.microsoft.com/office/word/2018/wordml/cex" xmlns:w16cid="http://schemas.microsoft.com/office/word/2016/wordml/cid" xmlns:w16="http://schemas.microsoft.com/office/word/2018/wordml" xmlns:w16sdtdh="http://schemas.microsoft.com/office/word/2020/wordml/sdtdatahash" xmlns:w16se="http://schemas.microsoft.com/office/word/2015/wordml/symex" mc:Ignorable="w14 w15 w16se w16cid w16 w16cex w16sdtdh">
   <w:docDefaults>
     <w:rPrDefault>
       <w:rPr>
@@ -3896,7 +3879,7 @@
       </w:pPr>
     </w:pPrDefault>
   </w:docDefaults>
-  <w:latentStyles w:defLockedState="0" w:defUIPriority="99" w:defSemiHidden="0" w:defUnhideWhenUsed="0" w:defQFormat="0" w:count="371">
+  <w:latentStyles w:defLockedState="0" w:defUIPriority="99" w:defSemiHidden="0" w:defUnhideWhenUsed="0" w:defQFormat="0" w:count="376">
     <w:lsdException w:name="Normal" w:uiPriority="0" w:qFormat="1"/>
     <w:lsdException w:name="heading 1" w:uiPriority="9" w:qFormat="1"/>
     <w:lsdException w:name="heading 2" w:semiHidden="1" w:uiPriority="9" w:unhideWhenUsed="1" w:qFormat="1"/>
@@ -4002,7 +3985,6 @@
     <w:lsdException w:name="HTML Sample" w:semiHidden="1" w:unhideWhenUsed="1"/>
     <w:lsdException w:name="HTML Typewriter" w:semiHidden="1" w:unhideWhenUsed="1"/>
     <w:lsdException w:name="HTML Variable" w:semiHidden="1" w:unhideWhenUsed="1"/>
-    <w:lsdException w:name="Normal Table" w:semiHidden="1" w:unhideWhenUsed="1"/>
     <w:lsdException w:name="annotation subject" w:semiHidden="1" w:unhideWhenUsed="1"/>
     <w:lsdException w:name="No List" w:semiHidden="1" w:unhideWhenUsed="1"/>
     <w:lsdException w:name="Outline List 1" w:semiHidden="1" w:unhideWhenUsed="1"/>
@@ -4045,11 +4027,8 @@
     <w:lsdException w:name="Table Contemporary" w:semiHidden="1" w:unhideWhenUsed="1"/>
     <w:lsdException w:name="Table Elegant" w:semiHidden="1" w:unhideWhenUsed="1"/>
     <w:lsdException w:name="Table Professional" w:semiHidden="1" w:unhideWhenUsed="1"/>
-    <w:lsdException w:name="Table Subtle 1" w:semiHidden="1" w:unhideWhenUsed="1"/>
     <w:lsdException w:name="Table Subtle 2" w:semiHidden="1" w:unhideWhenUsed="1"/>
     <w:lsdException w:name="Table Web 1" w:semiHidden="1" w:unhideWhenUsed="1"/>
-    <w:lsdException w:name="Table Web 2" w:semiHidden="1" w:unhideWhenUsed="1"/>
-    <w:lsdException w:name="Table Web 3" w:semiHidden="1" w:unhideWhenUsed="1"/>
     <w:lsdException w:name="Balloon Text" w:semiHidden="1" w:unhideWhenUsed="1"/>
     <w:lsdException w:name="Table Grid" w:uiPriority="39"/>
     <w:lsdException w:name="Table Theme" w:semiHidden="1" w:unhideWhenUsed="1"/>
@@ -4268,6 +4247,11 @@
     <w:lsdException w:name="List Table 5 Dark Accent 6" w:uiPriority="50"/>
     <w:lsdException w:name="List Table 6 Colorful Accent 6" w:uiPriority="51"/>
     <w:lsdException w:name="List Table 7 Colorful Accent 6" w:uiPriority="52"/>
+    <w:lsdException w:name="Mention" w:semiHidden="1" w:unhideWhenUsed="1"/>
+    <w:lsdException w:name="Smart Hyperlink" w:semiHidden="1" w:unhideWhenUsed="1"/>
+    <w:lsdException w:name="Hashtag" w:semiHidden="1" w:unhideWhenUsed="1"/>
+    <w:lsdException w:name="Unresolved Mention" w:semiHidden="1" w:unhideWhenUsed="1"/>
+    <w:lsdException w:name="Smart Link" w:semiHidden="1" w:unhideWhenUsed="1"/>
   </w:latentStyles>
   <w:style w:type="paragraph" w:default="1" w:styleId="a">
     <w:name w:val="Normal"/>

</xml_diff>